<commit_message>
atualização considerável de documentação, tela de usuário e contéudo de movimentos
</commit_message>
<xml_diff>
--- a/Documentação do projeto/Documentaçãov2.docx
+++ b/Documentação do projeto/Documentaçãov2.docx
@@ -11,7 +11,7 @@
         <w:rPr/>
         <w:drawing>
           <wp:inline distT="0" distB="0" distL="0" distR="0">
-            <wp:extent cx="5694680" cy="1751965"/>
+            <wp:extent cx="5694680" cy="3046095"/>
             <wp:effectExtent l="0" t="0" r="0" b="0"/>
             <wp:docPr id="1" name="Figura1" descr=""/>
             <wp:cNvGraphicFramePr>
@@ -28,7 +28,7 @@
                   </pic:nvPicPr>
                   <pic:blipFill>
                     <a:blip r:embed="rId2"/>
-                    <a:srcRect l="0" t="26924" r="0" b="26924"/>
+                    <a:srcRect l="0" t="99601" r="0" b="99601"/>
                     <a:stretch>
                       <a:fillRect/>
                     </a:stretch>
@@ -36,7 +36,7 @@
                   <pic:spPr bwMode="auto">
                     <a:xfrm>
                       <a:off x="0" y="0"/>
-                      <a:ext cx="5694680" cy="1751965"/>
+                      <a:ext cx="5694680" cy="3046095"/>
                     </a:xfrm>
                     <a:prstGeom prst="rect">
                       <a:avLst/>
@@ -57,104 +57,506 @@
       </w:pPr>
       <w:r>
         <w:rPr/>
-        <w:t>Calistenia</w:t>
-      </w:r>
-    </w:p>
-    <w:p>
-      <w:pPr>
-        <w:pStyle w:val="Normal"/>
-        <w:rPr>
-          <w:rFonts w:ascii="Cambria" w:hAnsi="Cambria" w:eastAsia="Cambria" w:cs="Cambria"/>
-          <w:sz w:val="36"/>
-          <w:szCs w:val="36"/>
-        </w:rPr>
-      </w:pPr>
-      <w:r>
-        <w:rPr>
-          <w:rFonts w:eastAsia="Cambria" w:cs="Cambria" w:ascii="Cambria" w:hAnsi="Cambria"/>
-          <w:sz w:val="36"/>
-          <w:szCs w:val="36"/>
+        <w:t>street-workout</w:t>
+      </w:r>
+    </w:p>
+    <w:p>
+      <w:pPr>
+        <w:pStyle w:val="Normal"/>
+        <w:jc w:val="center"/>
+        <w:rPr/>
+      </w:pPr>
+      <w:r>
+        <w:rPr/>
+      </w:r>
+    </w:p>
+    <w:p>
+      <w:pPr>
+        <w:pStyle w:val="Normal"/>
+        <w:jc w:val="center"/>
+        <w:rPr/>
+      </w:pPr>
+      <w:r>
+        <w:rPr/>
+      </w:r>
+    </w:p>
+    <w:p>
+      <w:pPr>
+        <w:pStyle w:val="Normal"/>
+        <w:jc w:val="left"/>
+        <w:rPr>
+          <w:rFonts w:ascii="Cambria" w:hAnsi="Cambria" w:eastAsia="Cambria" w:cs="Cambria"/>
+          <w:b w:val="false"/>
+          <w:b w:val="false"/>
+          <w:bCs w:val="false"/>
+          <w:sz w:val="36"/>
+          <w:szCs w:val="36"/>
+        </w:rPr>
+      </w:pPr>
+      <w:r>
+        <w:rPr>
+          <w:rFonts w:eastAsia="Cambria" w:cs="Cambria" w:ascii="Cambria" w:hAnsi="Cambria"/>
+          <w:b w:val="false"/>
+          <w:bCs w:val="false"/>
+          <w:color w:val="auto"/>
+          <w:kern w:val="0"/>
+          <w:sz w:val="36"/>
+          <w:szCs w:val="36"/>
+          <w:lang w:val="pt-PT" w:eastAsia="en-US" w:bidi="ar-SA"/>
+        </w:rPr>
+        <w:t>O Street Workout, uma abordagem urbana da calistenia, surgiu nos parques da cidade, onde a galera usa barras improvisadas para criar rotinas cheias de movimentos incríveis e acrobacias. Vai além de ganhar músculos, é como se fosse uma festa fitness ao ar livre, onde a comunidade é tão importante quanto o treino.</w:t>
+      </w:r>
+    </w:p>
+    <w:p>
+      <w:pPr>
+        <w:pStyle w:val="Normal"/>
+        <w:jc w:val="left"/>
+        <w:rPr>
+          <w:rFonts w:ascii="Cambria" w:hAnsi="Cambria" w:eastAsia="Cambria" w:cs="Cambria"/>
+          <w:b w:val="false"/>
+          <w:b w:val="false"/>
+          <w:bCs w:val="false"/>
+          <w:sz w:val="36"/>
+          <w:szCs w:val="36"/>
+        </w:rPr>
+      </w:pPr>
+      <w:r>
+        <w:rPr/>
+      </w:r>
+    </w:p>
+    <w:p>
+      <w:pPr>
+        <w:pStyle w:val="Normal"/>
+        <w:jc w:val="left"/>
+        <w:rPr>
+          <w:rFonts w:ascii="Cambria" w:hAnsi="Cambria" w:eastAsia="Cambria" w:cs="Cambria"/>
+          <w:b w:val="false"/>
+          <w:b w:val="false"/>
+          <w:bCs w:val="false"/>
+          <w:sz w:val="36"/>
+          <w:szCs w:val="36"/>
+        </w:rPr>
+      </w:pPr>
+      <w:r>
+        <w:rPr>
+          <w:rFonts w:eastAsia="Cambria" w:cs="Cambria" w:ascii="Cambria" w:hAnsi="Cambria"/>
+          <w:b w:val="false"/>
+          <w:bCs w:val="false"/>
+          <w:color w:val="auto"/>
+          <w:kern w:val="0"/>
+          <w:sz w:val="36"/>
+          <w:szCs w:val="36"/>
+          <w:lang w:val="pt-PT" w:eastAsia="en-US" w:bidi="ar-SA"/>
+        </w:rPr>
+        <w:t>Os eventos globais, encontros e competições são os pontos altos. A galera se reúne para mostrar suas manobras, trocar dicas e, claro, se divertir muito. É mais que um exercício, é um estilo de vida que valoriza a originalidade e a amizade, criando uma comunidade unida.</w:t>
+      </w:r>
+    </w:p>
+    <w:p>
+      <w:pPr>
+        <w:pStyle w:val="Normal"/>
+        <w:jc w:val="left"/>
+        <w:rPr>
+          <w:rFonts w:ascii="Cambria" w:hAnsi="Cambria" w:eastAsia="Cambria" w:cs="Cambria"/>
+          <w:b w:val="false"/>
+          <w:b w:val="false"/>
+          <w:bCs w:val="false"/>
+          <w:sz w:val="36"/>
+          <w:szCs w:val="36"/>
+        </w:rPr>
+      </w:pPr>
+      <w:r>
+        <w:rPr/>
+      </w:r>
+    </w:p>
+    <w:p>
+      <w:pPr>
+        <w:pStyle w:val="Normal"/>
+        <w:jc w:val="left"/>
+        <w:rPr>
+          <w:rFonts w:ascii="Cambria" w:hAnsi="Cambria" w:eastAsia="Cambria" w:cs="Cambria"/>
+          <w:b w:val="false"/>
+          <w:b w:val="false"/>
+          <w:bCs w:val="false"/>
+          <w:sz w:val="36"/>
+          <w:szCs w:val="36"/>
+        </w:rPr>
+      </w:pPr>
+      <w:r>
+        <w:rPr>
+          <w:rFonts w:eastAsia="Cambria" w:cs="Cambria" w:ascii="Cambria" w:hAnsi="Cambria"/>
+          <w:b w:val="false"/>
+          <w:bCs w:val="false"/>
+          <w:color w:val="auto"/>
+          <w:kern w:val="0"/>
+          <w:sz w:val="36"/>
+          <w:szCs w:val="36"/>
+          <w:lang w:val="pt-PT" w:eastAsia="en-US" w:bidi="ar-SA"/>
+        </w:rPr>
+        <w:t>Então, o Street Workout é essa mistura de suor, criatividade e conexão. Não é apenas uma forma de se exercitar, é fazer parte de algo maior, onde cada movimento é uma expressão de liberdade e diversão.</w:t>
+      </w:r>
+    </w:p>
+    <w:p>
+      <w:pPr>
+        <w:pStyle w:val="Normal"/>
+        <w:rPr>
+          <w:rFonts w:ascii="Cambria" w:hAnsi="Cambria" w:eastAsia="Cambria" w:cs="Cambria"/>
+          <w:b w:val="false"/>
+          <w:b w:val="false"/>
+          <w:bCs w:val="false"/>
+          <w:sz w:val="36"/>
+          <w:szCs w:val="36"/>
+        </w:rPr>
+      </w:pPr>
+      <w:r>
+        <w:rPr>
+          <w:rFonts w:eastAsia="Cambria" w:cs="Cambria" w:ascii="Cambria" w:hAnsi="Cambria"/>
+          <w:b w:val="false"/>
+          <w:bCs w:val="false"/>
+          <w:sz w:val="36"/>
+          <w:szCs w:val="36"/>
+          <w:lang w:val="pt-PT"/>
+        </w:rPr>
+        <w:t xml:space="preserve">De acordo com a Organização Mundial de Saúde, em todo o mundo, 80% dos adolescentes não praticam exercícios com frequência e intensidade </w:t>
+      </w:r>
+    </w:p>
+    <w:p>
+      <w:pPr>
+        <w:pStyle w:val="Normal"/>
+        <w:rPr>
+          <w:rFonts w:ascii="Cambria" w:hAnsi="Cambria" w:eastAsia="Cambria" w:cs="Cambria"/>
+          <w:b w:val="false"/>
+          <w:b w:val="false"/>
+          <w:bCs w:val="false"/>
+          <w:sz w:val="36"/>
+          <w:szCs w:val="36"/>
+        </w:rPr>
+      </w:pPr>
+      <w:r>
+        <w:rPr>
+          <w:rFonts w:eastAsia="Cambria" w:cs="Cambria" w:ascii="Cambria" w:hAnsi="Cambria"/>
+          <w:sz w:val="36"/>
+          <w:szCs w:val="36"/>
+        </w:rPr>
+      </w:r>
+    </w:p>
+    <w:p>
+      <w:pPr>
+        <w:pStyle w:val="Normal"/>
+        <w:rPr>
+          <w:rFonts w:ascii="Cambria" w:hAnsi="Cambria" w:eastAsia="Cambria" w:cs="Cambria"/>
+          <w:b w:val="false"/>
+          <w:b w:val="false"/>
+          <w:bCs w:val="false"/>
+          <w:sz w:val="36"/>
+          <w:szCs w:val="36"/>
+        </w:rPr>
+      </w:pPr>
+      <w:r>
+        <w:rPr>
+          <w:rFonts w:eastAsia="Cambria" w:cs="Cambria" w:ascii="Cambria" w:hAnsi="Cambria"/>
+          <w:b w:val="false"/>
+          <w:bCs w:val="false"/>
+          <w:sz w:val="36"/>
+          <w:szCs w:val="36"/>
+          <w:lang w:val="pt-PT"/>
+        </w:rPr>
+        <w:t>o Street-Workout</w:t>
+      </w:r>
+      <w:r>
+        <w:rPr>
+          <w:rFonts w:eastAsia="Cambria" w:cs="Cambria" w:ascii="Cambria" w:hAnsi="Cambria"/>
+          <w:b w:val="false"/>
+          <w:bCs w:val="false"/>
+          <w:sz w:val="36"/>
+          <w:szCs w:val="36"/>
+          <w:lang w:val="pt-PT"/>
+        </w:rPr>
+        <w:t xml:space="preserve"> socializa as pessoas e, no caso dos adolescentes, auxilia a reduzir o estresse e equilibrar o emocional nessa fase de alterações hormonais, picos de crescimento e identificação da personalidade.</w:t>
+      </w:r>
+    </w:p>
+    <w:p>
+      <w:pPr>
+        <w:pStyle w:val="Normal"/>
+        <w:rPr>
+          <w:rFonts w:ascii="Cambria" w:hAnsi="Cambria" w:eastAsia="Cambria" w:cs="Cambria"/>
+          <w:b w:val="false"/>
+          <w:b w:val="false"/>
+          <w:bCs w:val="false"/>
+          <w:sz w:val="36"/>
+          <w:szCs w:val="36"/>
+        </w:rPr>
+      </w:pPr>
+      <w:r>
+        <w:rPr>
+          <w:rFonts w:eastAsia="Cambria" w:cs="Cambria" w:ascii="Cambria" w:hAnsi="Cambria"/>
+          <w:b w:val="false"/>
+          <w:bCs w:val="false"/>
+          <w:color w:val="auto"/>
+          <w:kern w:val="0"/>
+          <w:sz w:val="36"/>
+          <w:szCs w:val="36"/>
+          <w:lang w:val="pt-PT" w:eastAsia="en-US" w:bidi="ar-SA"/>
+        </w:rPr>
+        <w:t xml:space="preserve">É </w:t>
+      </w:r>
+      <w:r>
+        <w:rPr>
+          <w:rFonts w:eastAsia="Cambria" w:cs="Cambria" w:ascii="Cambria" w:hAnsi="Cambria"/>
+          <w:b w:val="false"/>
+          <w:bCs w:val="false"/>
+          <w:color w:val="auto"/>
+          <w:kern w:val="0"/>
+          <w:sz w:val="36"/>
+          <w:szCs w:val="36"/>
+          <w:lang w:val="pt-PT" w:eastAsia="en-US" w:bidi="ar-SA"/>
+        </w:rPr>
+        <w:t>necessario</w:t>
+      </w:r>
+      <w:r>
+        <w:rPr>
+          <w:rFonts w:eastAsia="Cambria" w:cs="Cambria" w:ascii="Cambria" w:hAnsi="Cambria"/>
+          <w:b w:val="false"/>
+          <w:bCs w:val="false"/>
+          <w:sz w:val="36"/>
+          <w:szCs w:val="36"/>
+          <w:lang w:val="pt-PT"/>
+        </w:rPr>
+        <w:t xml:space="preserve"> Praticar esportes regularmente desde cedo e também manter bons hábitos de vida.</w:t>
+      </w:r>
+    </w:p>
+    <w:p>
+      <w:pPr>
+        <w:pStyle w:val="Normal"/>
+        <w:rPr>
+          <w:rFonts w:ascii="Cambria" w:hAnsi="Cambria" w:eastAsia="Cambria" w:cs="Cambria"/>
+          <w:b w:val="false"/>
+          <w:b w:val="false"/>
+          <w:bCs w:val="false"/>
+          <w:sz w:val="36"/>
+          <w:szCs w:val="36"/>
+        </w:rPr>
+      </w:pPr>
+      <w:r>
+        <w:rPr>
+          <w:rFonts w:eastAsia="Cambria" w:cs="Cambria" w:ascii="Cambria" w:hAnsi="Cambria"/>
+          <w:b w:val="false"/>
+          <w:bCs w:val="false"/>
+          <w:sz w:val="36"/>
+          <w:szCs w:val="36"/>
+          <w:lang w:val="pt-PT"/>
         </w:rPr>
         <w:t xml:space="preserve"> </w:t>
       </w:r>
       <w:r>
         <w:rPr>
           <w:rFonts w:eastAsia="Cambria" w:cs="Cambria" w:ascii="Cambria" w:hAnsi="Cambria"/>
-          <w:sz w:val="36"/>
-          <w:szCs w:val="36"/>
-        </w:rPr>
-        <w:t>Desde a Grécia antiga a calistenia já vinha tomando forma, todo e qualquer movimento que você necessita somente do seu corpo já era o suficiente para manter um corpo estético e saudável. Desde então muitos que precisavam manter o corpo esteticamente bonito, saudável, e resistente, mas não tinha capital, tempo ou estrutura suficiente, preferia ter um treino simples que é feito em qualquer lugar que precisa apenas do seu corpo e um mínimo de 15 minutos para ter bons resultados.</w:t>
-      </w:r>
-    </w:p>
-    <w:p>
-      <w:pPr>
-        <w:pStyle w:val="Normal"/>
-        <w:rPr>
-          <w:rFonts w:ascii="Cambria" w:hAnsi="Cambria" w:eastAsia="Cambria" w:cs="Cambria"/>
-          <w:sz w:val="36"/>
-          <w:szCs w:val="36"/>
-        </w:rPr>
-      </w:pPr>
-      <w:r>
-        <w:rPr>
-          <w:rFonts w:eastAsia="Cambria" w:cs="Cambria" w:ascii="Cambria" w:hAnsi="Cambria"/>
-          <w:sz w:val="36"/>
-          <w:szCs w:val="36"/>
-        </w:rPr>
-        <w:t>Alguns pontos fundamentais para praticar, é apenas resistir a adaptabilidade de todos os movimentos, e desenvolver a coordenação motora para executar o movimento com êxito e sem lesões.</w:t>
-      </w:r>
-    </w:p>
-    <w:p>
-      <w:pPr>
-        <w:pStyle w:val="Normal"/>
-        <w:rPr>
-          <w:rFonts w:ascii="Cambria" w:hAnsi="Cambria" w:eastAsia="Cambria" w:cs="Cambria"/>
-          <w:sz w:val="36"/>
-          <w:szCs w:val="36"/>
-        </w:rPr>
-      </w:pPr>
-      <w:r>
-        <w:rPr>
-          <w:rFonts w:eastAsia="Cambria" w:cs="Cambria" w:ascii="Cambria" w:hAnsi="Cambria"/>
-          <w:sz w:val="36"/>
-          <w:szCs w:val="36"/>
-        </w:rPr>
-        <w:t xml:space="preserve">O problema é que cada vez mais pessoas, se tornam mais sedentárias e com uma saúde duvidosa em termos de qualidade. E de fato existe a necessidade que seu corpo responda melhor e ativamente com a liberação de dopamina, endorfina e diversas outras vantagens, que são significativas para todos os momentos do seu dia. </w:t>
-      </w:r>
-    </w:p>
-    <w:p>
-      <w:pPr>
-        <w:pStyle w:val="Normal"/>
-        <w:rPr>
-          <w:rFonts w:ascii="Cambria" w:hAnsi="Cambria" w:eastAsia="Cambria" w:cs="Cambria"/>
-          <w:sz w:val="36"/>
-          <w:szCs w:val="36"/>
-        </w:rPr>
-      </w:pPr>
-      <w:r>
-        <w:rPr>
-          <w:rFonts w:eastAsia="Cambria" w:cs="Cambria" w:ascii="Cambria" w:hAnsi="Cambria"/>
-          <w:sz w:val="36"/>
-          <w:szCs w:val="36"/>
-        </w:rPr>
-        <w:t>A calistenia nos tempos atuais ajuda muita gente que não tem estrutura para entrar em uma academia ou fazer os pesos em sua própria casa, inclusive, por esses motivos de insegurança com o seu próprio corpo, depressão, ansiedade, obesidade, medo de se expor dentre outras dificuldades pessoais, a calistenia é uma ótima escolha para quem deseja ser saudável, mas não encontra uma solução correspondente a sua realidade.</w:t>
-      </w:r>
-    </w:p>
-    <w:p>
-      <w:pPr>
-        <w:pStyle w:val="Normal"/>
-        <w:rPr>
-          <w:rFonts w:ascii="Cambria" w:hAnsi="Cambria" w:eastAsia="Cambria" w:cs="Cambria"/>
-          <w:sz w:val="36"/>
-          <w:szCs w:val="36"/>
-        </w:rPr>
-      </w:pPr>
-      <w:r>
-        <w:rPr>
-          <w:rFonts w:eastAsia="Cambria" w:cs="Cambria" w:ascii="Cambria" w:hAnsi="Cambria"/>
-          <w:sz w:val="36"/>
-          <w:szCs w:val="36"/>
-        </w:rPr>
+          <w:b w:val="false"/>
+          <w:bCs w:val="false"/>
+          <w:sz w:val="36"/>
+          <w:szCs w:val="36"/>
+          <w:lang w:val="pt-PT"/>
+        </w:rPr>
+        <w:t>priorizar uma vida ativa e saudável auxilia no tratamento e na cura da depressão, da ansiedade e do estresse.</w:t>
+      </w:r>
+    </w:p>
+    <w:p>
+      <w:pPr>
+        <w:pStyle w:val="Normal"/>
+        <w:rPr>
+          <w:rFonts w:ascii="Cambria" w:hAnsi="Cambria" w:eastAsia="Cambria" w:cs="Cambria"/>
+          <w:sz w:val="36"/>
+          <w:szCs w:val="36"/>
+        </w:rPr>
+      </w:pPr>
+      <w:r>
+        <w:rPr>
+          <w:rFonts w:eastAsia="Cambria" w:cs="Cambria" w:ascii="Cambria" w:hAnsi="Cambria"/>
+          <w:sz w:val="36"/>
+          <w:szCs w:val="36"/>
+        </w:rPr>
+      </w:r>
+    </w:p>
+    <w:p>
+      <w:pPr>
+        <w:pStyle w:val="Normal"/>
+        <w:rPr>
+          <w:rFonts w:ascii="Cambria" w:hAnsi="Cambria" w:eastAsia="Cambria" w:cs="Cambria"/>
+          <w:sz w:val="36"/>
+          <w:szCs w:val="36"/>
+        </w:rPr>
+      </w:pPr>
+      <w:r>
+        <w:rPr>
+          <w:rFonts w:eastAsia="Cambria" w:cs="Cambria" w:ascii="Cambria" w:hAnsi="Cambria"/>
+          <w:sz w:val="36"/>
+          <w:szCs w:val="36"/>
+        </w:rPr>
+        <w:t xml:space="preserve"> </w:t>
+      </w:r>
+    </w:p>
+    <w:p>
+      <w:pPr>
+        <w:pStyle w:val="Normal"/>
+        <w:rPr>
+          <w:rFonts w:ascii="Cambria" w:hAnsi="Cambria" w:eastAsia="Cambria" w:cs="Cambria"/>
+          <w:sz w:val="36"/>
+          <w:szCs w:val="36"/>
+        </w:rPr>
+      </w:pPr>
+      <w:r>
+        <w:rPr>
+          <w:rFonts w:eastAsia="Cambria" w:cs="Cambria" w:ascii="Cambria" w:hAnsi="Cambria"/>
+          <w:sz w:val="36"/>
+          <w:szCs w:val="36"/>
+        </w:rPr>
+      </w:r>
+    </w:p>
+    <w:p>
+      <w:pPr>
+        <w:pStyle w:val="Normal"/>
+        <w:rPr>
+          <w:rFonts w:ascii="Cambria" w:hAnsi="Cambria" w:eastAsia="Cambria" w:cs="Cambria"/>
+          <w:sz w:val="36"/>
+          <w:szCs w:val="36"/>
+        </w:rPr>
+      </w:pPr>
+      <w:r>
+        <w:rPr>
+          <w:rFonts w:eastAsia="Cambria" w:cs="Cambria" w:ascii="Cambria" w:hAnsi="Cambria"/>
+          <w:sz w:val="36"/>
+          <w:szCs w:val="36"/>
+        </w:rPr>
+      </w:r>
+    </w:p>
+    <w:p>
+      <w:pPr>
+        <w:pStyle w:val="Normal"/>
+        <w:rPr>
+          <w:rFonts w:ascii="Cambria" w:hAnsi="Cambria" w:eastAsia="Cambria" w:cs="Cambria"/>
+          <w:sz w:val="36"/>
+          <w:szCs w:val="36"/>
+        </w:rPr>
+      </w:pPr>
+      <w:r>
+        <w:rPr>
+          <w:rFonts w:eastAsia="Cambria" w:cs="Cambria" w:ascii="Cambria" w:hAnsi="Cambria"/>
+          <w:sz w:val="36"/>
+          <w:szCs w:val="36"/>
+        </w:rPr>
+      </w:r>
+    </w:p>
+    <w:p>
+      <w:pPr>
+        <w:pStyle w:val="Normal"/>
+        <w:rPr>
+          <w:rFonts w:ascii="Cambria" w:hAnsi="Cambria" w:eastAsia="Cambria" w:cs="Cambria"/>
+          <w:sz w:val="36"/>
+          <w:szCs w:val="36"/>
+        </w:rPr>
+      </w:pPr>
+      <w:r>
+        <w:rPr>
+          <w:rFonts w:eastAsia="Cambria" w:cs="Cambria" w:ascii="Cambria" w:hAnsi="Cambria"/>
+          <w:sz w:val="36"/>
+          <w:szCs w:val="36"/>
+        </w:rPr>
+      </w:r>
+    </w:p>
+    <w:p>
+      <w:pPr>
+        <w:pStyle w:val="Normal"/>
+        <w:rPr>
+          <w:rFonts w:ascii="Cambria" w:hAnsi="Cambria" w:eastAsia="Cambria" w:cs="Cambria"/>
+          <w:sz w:val="36"/>
+          <w:szCs w:val="36"/>
+        </w:rPr>
+      </w:pPr>
+      <w:r>
+        <w:rPr>
+          <w:rFonts w:eastAsia="Cambria" w:cs="Cambria" w:ascii="Cambria" w:hAnsi="Cambria"/>
+          <w:sz w:val="36"/>
+          <w:szCs w:val="36"/>
+        </w:rPr>
+      </w:r>
+    </w:p>
+    <w:p>
+      <w:pPr>
+        <w:pStyle w:val="Normal"/>
+        <w:rPr>
+          <w:rFonts w:ascii="Cambria" w:hAnsi="Cambria" w:eastAsia="Cambria" w:cs="Cambria"/>
+          <w:sz w:val="36"/>
+          <w:szCs w:val="36"/>
+        </w:rPr>
+      </w:pPr>
+      <w:r>
+        <w:rPr>
+          <w:rFonts w:eastAsia="Cambria" w:cs="Cambria" w:ascii="Cambria" w:hAnsi="Cambria"/>
+          <w:sz w:val="36"/>
+          <w:szCs w:val="36"/>
+        </w:rPr>
+      </w:r>
+    </w:p>
+    <w:p>
+      <w:pPr>
+        <w:pStyle w:val="Normal"/>
+        <w:rPr>
+          <w:rFonts w:ascii="Cambria" w:hAnsi="Cambria" w:eastAsia="Cambria" w:cs="Cambria"/>
+          <w:sz w:val="36"/>
+          <w:szCs w:val="36"/>
+        </w:rPr>
+      </w:pPr>
+      <w:r>
+        <w:rPr>
+          <w:rFonts w:eastAsia="Cambria" w:cs="Cambria" w:ascii="Cambria" w:hAnsi="Cambria"/>
+          <w:sz w:val="36"/>
+          <w:szCs w:val="36"/>
+        </w:rPr>
+        <w:t xml:space="preserve"> </w:t>
+      </w:r>
+      <w:r>
+        <w:rPr>
+          <w:rFonts w:eastAsia="Cambria" w:cs="Cambria" w:ascii="Cambria" w:hAnsi="Cambria"/>
+          <w:sz w:val="36"/>
+          <w:szCs w:val="36"/>
+        </w:rPr>
+        <w:drawing>
+          <wp:inline distT="0" distB="0" distL="0" distR="0">
+            <wp:extent cx="5694680" cy="2588260"/>
+            <wp:effectExtent l="0" t="0" r="0" b="0"/>
+            <wp:docPr id="2" name="Figura2" descr=""/>
+            <wp:cNvGraphicFramePr>
+              <a:graphicFrameLocks xmlns:a="http://schemas.openxmlformats.org/drawingml/2006/main" noChangeAspect="1"/>
+            </wp:cNvGraphicFramePr>
+            <a:graphic xmlns:a="http://schemas.openxmlformats.org/drawingml/2006/main">
+              <a:graphicData uri="http://schemas.openxmlformats.org/drawingml/2006/picture">
+                <pic:pic xmlns:pic="http://schemas.openxmlformats.org/drawingml/2006/picture">
+                  <pic:nvPicPr>
+                    <pic:cNvPr id="2" name="Figura2" descr=""/>
+                    <pic:cNvPicPr>
+                      <a:picLocks noChangeAspect="1" noChangeArrowheads="1"/>
+                    </pic:cNvPicPr>
+                  </pic:nvPicPr>
+                  <pic:blipFill>
+                    <a:blip r:embed="rId3"/>
+                    <a:srcRect l="0" t="99601" r="0" b="99601"/>
+                    <a:stretch>
+                      <a:fillRect/>
+                    </a:stretch>
+                  </pic:blipFill>
+                  <pic:spPr bwMode="auto">
+                    <a:xfrm>
+                      <a:off x="0" y="0"/>
+                      <a:ext cx="5694680" cy="2588260"/>
+                    </a:xfrm>
+                    <a:prstGeom prst="rect">
+                      <a:avLst/>
+                    </a:prstGeom>
+                  </pic:spPr>
+                </pic:pic>
+              </a:graphicData>
+            </a:graphic>
+          </wp:inline>
+        </w:drawing>
       </w:r>
     </w:p>
     <w:p>
@@ -180,57 +582,140 @@
           <w:sz w:val="36"/>
           <w:szCs w:val="36"/>
         </w:rPr>
-        <w:t xml:space="preserve">omo objetivo a Kaiqui-physics, vai promover o conhecimento da calistenia para as pessoas que procuram por soluções concretas tendo como base estudos de fontes reais, desenvolvendo um site institucional com diversos treinos semanais, planilhas de acordo com </w:t>
-      </w:r>
-      <w:r>
-        <w:rPr>
-          <w:rFonts w:eastAsia="Cambria" w:cs="Cambria" w:ascii="Cambria" w:hAnsi="Cambria"/>
-          <w:sz w:val="36"/>
-          <w:szCs w:val="36"/>
-        </w:rPr>
-        <w:t>pré-definições de IMC</w:t>
-      </w:r>
-      <w:r>
-        <w:rPr>
-          <w:rFonts w:eastAsia="Cambria" w:cs="Cambria" w:ascii="Cambria" w:hAnsi="Cambria"/>
-          <w:sz w:val="36"/>
-          <w:szCs w:val="36"/>
-        </w:rPr>
-        <w:t xml:space="preserve"> e disponibilizar dashboards de evolução e metas diárias.</w:t>
-      </w:r>
-    </w:p>
-    <w:p>
-      <w:pPr>
-        <w:pStyle w:val="Normal"/>
-        <w:rPr>
-          <w:rFonts w:ascii="Cambria" w:hAnsi="Cambria" w:eastAsia="Cambria" w:cs="Cambria"/>
-          <w:sz w:val="36"/>
-          <w:szCs w:val="36"/>
-        </w:rPr>
-      </w:pPr>
-      <w:r>
-        <w:rPr>
-          <w:rFonts w:eastAsia="Cambria" w:cs="Cambria" w:ascii="Cambria" w:hAnsi="Cambria"/>
-          <w:sz w:val="36"/>
-          <w:szCs w:val="36"/>
-        </w:rPr>
-        <w:t xml:space="preserve">Tendo como prioridade definir planilhas de treino e </w:t>
-      </w:r>
-      <w:r>
-        <w:rPr>
-          <w:rFonts w:eastAsia="Cambria" w:cs="Cambria" w:ascii="Cambria" w:hAnsi="Cambria"/>
-          <w:sz w:val="36"/>
-          <w:szCs w:val="36"/>
-        </w:rPr>
-        <w:t xml:space="preserve">transformar </w:t>
-      </w:r>
-      <w:r>
-        <w:rPr>
-          <w:rFonts w:eastAsia="Cambria" w:cs="Cambria" w:ascii="Cambria" w:hAnsi="Cambria"/>
-          <w:sz w:val="36"/>
-          <w:szCs w:val="36"/>
-        </w:rPr>
-        <w:t>sua saúde e desenvolvimento pessoal</w:t>
+        <w:t xml:space="preserve">omo objetivo a </w:t>
+      </w:r>
+      <w:r>
+        <w:rPr>
+          <w:rFonts w:eastAsia="Cambria" w:cs="Cambria" w:ascii="Cambria" w:hAnsi="Cambria"/>
+          <w:sz w:val="36"/>
+          <w:szCs w:val="36"/>
+        </w:rPr>
+        <w:t>Nordicosw</w:t>
+      </w:r>
+      <w:r>
+        <w:rPr>
+          <w:rFonts w:eastAsia="Cambria" w:cs="Cambria" w:ascii="Cambria" w:hAnsi="Cambria"/>
+          <w:sz w:val="36"/>
+          <w:szCs w:val="36"/>
+        </w:rPr>
+        <w:t>, vai promover o conhecimento d</w:t>
+      </w:r>
+      <w:r>
+        <w:rPr>
+          <w:rFonts w:eastAsia="Cambria" w:cs="Cambria" w:ascii="Cambria" w:hAnsi="Cambria"/>
+          <w:sz w:val="36"/>
+          <w:szCs w:val="36"/>
+        </w:rPr>
+        <w:t>o street-workout</w:t>
+      </w:r>
+      <w:r>
+        <w:rPr>
+          <w:rFonts w:eastAsia="Cambria" w:cs="Cambria" w:ascii="Cambria" w:hAnsi="Cambria"/>
+          <w:sz w:val="36"/>
+          <w:szCs w:val="36"/>
+        </w:rPr>
+        <w:t xml:space="preserve"> para as pessoas que procuram por </w:t>
+      </w:r>
+      <w:r>
+        <w:rPr>
+          <w:rFonts w:eastAsia="Cambria" w:cs="Cambria" w:ascii="Cambria" w:hAnsi="Cambria"/>
+          <w:sz w:val="36"/>
+          <w:szCs w:val="36"/>
+        </w:rPr>
+        <w:t xml:space="preserve">um esporte com adrenalina e  que seja seguro </w:t>
+      </w:r>
+      <w:r>
+        <w:rPr>
+          <w:rFonts w:eastAsia="Cambria" w:cs="Cambria" w:ascii="Cambria" w:hAnsi="Cambria"/>
+          <w:sz w:val="36"/>
+          <w:szCs w:val="36"/>
+        </w:rPr>
+        <w:t xml:space="preserve">, desenvolvendo um site institucional com diversos </w:t>
+      </w:r>
+      <w:r>
+        <w:rPr>
+          <w:rFonts w:eastAsia="Cambria" w:cs="Cambria" w:ascii="Cambria" w:hAnsi="Cambria"/>
+          <w:sz w:val="36"/>
+          <w:szCs w:val="36"/>
+        </w:rPr>
+        <w:t>movimentos</w:t>
+      </w:r>
+      <w:r>
+        <w:rPr>
+          <w:rFonts w:eastAsia="Cambria" w:cs="Cambria" w:ascii="Cambria" w:hAnsi="Cambria"/>
+          <w:sz w:val="36"/>
+          <w:szCs w:val="36"/>
+        </w:rPr>
+        <w:t xml:space="preserve">, </w:t>
+      </w:r>
+      <w:r>
+        <w:rPr>
+          <w:rFonts w:eastAsia="Cambria" w:cs="Cambria" w:ascii="Cambria" w:hAnsi="Cambria"/>
+          <w:sz w:val="36"/>
+          <w:szCs w:val="36"/>
+        </w:rPr>
+        <w:t>mostrando como executa-los, e os requisitos</w:t>
+      </w:r>
+      <w:r>
+        <w:rPr>
+          <w:rFonts w:eastAsia="Cambria" w:cs="Cambria" w:ascii="Cambria" w:hAnsi="Cambria"/>
+          <w:sz w:val="36"/>
+          <w:szCs w:val="36"/>
+        </w:rPr>
+        <w:t xml:space="preserve"> de acordo com </w:t>
+      </w:r>
+      <w:r>
+        <w:rPr>
+          <w:rFonts w:eastAsia="Cambria" w:cs="Cambria" w:ascii="Cambria" w:hAnsi="Cambria"/>
+          <w:sz w:val="36"/>
+          <w:szCs w:val="36"/>
+        </w:rPr>
+        <w:t>o n</w:t>
+      </w:r>
+      <w:r>
+        <w:rPr>
+          <w:rFonts w:eastAsia="Cambria" w:cs="Cambria" w:ascii="Cambria" w:hAnsi="Cambria"/>
+          <w:color w:val="auto"/>
+          <w:kern w:val="0"/>
+          <w:sz w:val="36"/>
+          <w:szCs w:val="36"/>
+          <w:lang w:val="pt-BR" w:eastAsia="en-US" w:bidi="ar-SA"/>
+        </w:rPr>
+        <w:t>ível de experiência, que será de melhor entendimento após um questionário</w:t>
+      </w:r>
+    </w:p>
+    <w:p>
+      <w:pPr>
+        <w:pStyle w:val="Normal"/>
+        <w:rPr>
+          <w:rFonts w:ascii="Cambria" w:hAnsi="Cambria" w:eastAsia="Cambria" w:cs="Cambria"/>
+          <w:sz w:val="36"/>
+          <w:szCs w:val="36"/>
+        </w:rPr>
+      </w:pPr>
+      <w:r>
+        <w:rPr>
+          <w:rFonts w:eastAsia="Cambria" w:cs="Cambria" w:ascii="Cambria" w:hAnsi="Cambria"/>
+          <w:sz w:val="36"/>
+          <w:szCs w:val="36"/>
+        </w:rPr>
+        <w:t xml:space="preserve">Tendo como prioridade </w:t>
+      </w:r>
+      <w:r>
+        <w:rPr>
+          <w:rFonts w:eastAsia="Cambria" w:cs="Cambria" w:ascii="Cambria" w:hAnsi="Cambria"/>
+          <w:sz w:val="36"/>
+          <w:szCs w:val="36"/>
+        </w:rPr>
+        <w:t>tirar pessoas da zona de conforto,</w:t>
+      </w:r>
+      <w:r>
+        <w:rPr>
+          <w:rFonts w:eastAsia="Cambria" w:cs="Cambria" w:ascii="Cambria" w:hAnsi="Cambria"/>
+          <w:sz w:val="36"/>
+          <w:szCs w:val="36"/>
+        </w:rPr>
+        <w:t xml:space="preserve"> e transformar sua saúde e desenvolvimento pessoal</w:t>
       </w:r>
       <w:r>
         <w:rPr>
@@ -241,7 +726,7 @@
           <w:szCs w:val="36"/>
           <w:lang w:val="pt-PT"/>
         </w:rPr>
-        <w:t xml:space="preserve"> ajudando a melhor</w:t>
+        <w:t xml:space="preserve"> ajudando a melhorar sua estabilidade, flexibilidade, coordenação , psicológico </w:t>
       </w:r>
       <w:r>
         <w:rPr>
@@ -252,26 +737,7 @@
           <w:szCs w:val="36"/>
           <w:lang w:val="pt-PT"/>
         </w:rPr>
-        <w:t xml:space="preserve">ar </w:t>
-      </w:r>
-      <w:r>
-        <w:rPr>
-          <w:rFonts w:eastAsia="Cambria" w:cs="Cambria" w:ascii="Cambria" w:hAnsi="Cambria"/>
-          <w:b/>
-          <w:bCs/>
-          <w:sz w:val="36"/>
-          <w:szCs w:val="36"/>
-          <w:lang w:val="pt-PT"/>
-        </w:rPr>
-        <w:t>sua estabilidade, flexibilidade, coordenação e psicológico.</w:t>
-      </w:r>
-      <w:r>
-        <w:rPr>
-          <w:rFonts w:eastAsia="Cambria" w:cs="Cambria" w:ascii="Cambria" w:hAnsi="Cambria"/>
-          <w:sz w:val="36"/>
-          <w:szCs w:val="36"/>
-        </w:rPr>
-        <w:t>.</w:t>
+        <w:t>e habilidade social.</w:t>
       </w:r>
     </w:p>
     <w:p>
@@ -305,48 +771,7 @@
         </w:rPr>
       </w:pPr>
       <w:r>
-        <w:rPr>
-          <w:rFonts w:eastAsia="Cambria" w:cs="Cambria" w:ascii="Cambria" w:hAnsi="Cambria"/>
-          <w:b w:val="false"/>
-          <w:bCs w:val="false"/>
-          <w:sz w:val="36"/>
-          <w:szCs w:val="36"/>
-          <w:lang w:val="pt-PT"/>
-        </w:rPr>
-        <w:t>A</w:t>
-      </w:r>
-      <w:r>
-        <w:rPr>
-          <w:rFonts w:eastAsia="Cambria" w:cs="Cambria" w:ascii="Cambria" w:hAnsi="Cambria"/>
-          <w:b w:val="false"/>
-          <w:bCs w:val="false"/>
-          <w:sz w:val="36"/>
-          <w:szCs w:val="36"/>
-          <w:lang w:val="pt-PT"/>
-        </w:rPr>
-        <w:t xml:space="preserve"> Agência Brasil indica que 52% dos brasileiros não tem uma vida sa</w:t>
-      </w:r>
-      <w:r>
-        <w:rPr>
-          <w:rFonts w:eastAsia="Cambria" w:cs="Cambria" w:ascii="Cambria" w:hAnsi="Cambria"/>
-          <w:b w:val="false"/>
-          <w:bCs w:val="false"/>
-          <w:sz w:val="36"/>
-          <w:szCs w:val="36"/>
-          <w:lang w:val="pt-PT"/>
-        </w:rPr>
-        <w:t>u</w:t>
-      </w:r>
-      <w:r>
-        <w:rPr>
-          <w:rFonts w:eastAsia="Cambria" w:cs="Cambria" w:ascii="Cambria" w:hAnsi="Cambria"/>
-          <w:b w:val="false"/>
-          <w:bCs w:val="false"/>
-          <w:sz w:val="36"/>
-          <w:szCs w:val="36"/>
-          <w:lang w:val="pt-PT"/>
-        </w:rPr>
-        <w:t>dável por falta de atividades físicas</w:t>
+        <w:rPr/>
       </w:r>
     </w:p>
     <w:p>
@@ -379,18 +804,55 @@
           <w:b w:val="false"/>
           <w:b w:val="false"/>
           <w:bCs w:val="false"/>
-          <w:sz w:val="24"/>
-          <w:szCs w:val="24"/>
-        </w:rPr>
-      </w:pPr>
-      <w:r>
-        <w:rPr>
-          <w:rFonts w:eastAsia="Cambria" w:cs="Cambria" w:ascii="Cambria" w:hAnsi="Cambria"/>
-          <w:b w:val="false"/>
-          <w:bCs w:val="false"/>
-          <w:sz w:val="24"/>
-          <w:szCs w:val="24"/>
-        </w:rPr>
+          <w:sz w:val="36"/>
+          <w:szCs w:val="36"/>
+        </w:rPr>
+      </w:pPr>
+      <w:r>
+        <w:rPr>
+          <w:rFonts w:eastAsia="Cambria" w:cs="Cambria" w:ascii="Cambria" w:hAnsi="Cambria"/>
+          <w:b w:val="false"/>
+          <w:bCs w:val="false"/>
+          <w:sz w:val="36"/>
+          <w:szCs w:val="36"/>
+          <w:lang w:val="pt-PT"/>
+        </w:rPr>
+        <w:t xml:space="preserve">Estudos demonstram que praticar atividades esportivas por mais de 150 minutos semanais reduz em 35% o risco de morte. </w:t>
+      </w:r>
+      <w:r>
+        <w:rPr>
+          <w:rFonts w:eastAsia="Cambria" w:cs="Cambria" w:ascii="Cambria" w:hAnsi="Cambria"/>
+          <w:b w:val="false"/>
+          <w:bCs w:val="false"/>
+          <w:sz w:val="36"/>
+          <w:szCs w:val="36"/>
+          <w:lang w:val="pt-PT"/>
+        </w:rPr>
+        <w:t>o pr</w:t>
+      </w:r>
+      <w:r>
+        <w:rPr>
+          <w:rFonts w:eastAsia="Cambria" w:cs="Cambria" w:ascii="Cambria" w:hAnsi="Cambria"/>
+          <w:b w:val="false"/>
+          <w:bCs w:val="false"/>
+          <w:color w:val="auto"/>
+          <w:kern w:val="0"/>
+          <w:sz w:val="36"/>
+          <w:szCs w:val="36"/>
+          <w:lang w:val="pt-PT" w:eastAsia="en-US" w:bidi="ar-SA"/>
+        </w:rPr>
+        <w:t>óposito da nordicosw é mitigar este risco de uma vez por todas</w:t>
+      </w:r>
+      <w:r>
+        <w:rPr>
+          <w:rFonts w:eastAsia="Cambria" w:cs="Cambria" w:ascii="Cambria" w:hAnsi="Cambria"/>
+          <w:b w:val="false"/>
+          <w:bCs w:val="false"/>
+          <w:sz w:val="36"/>
+          <w:szCs w:val="36"/>
+          <w:lang w:val="pt-PT"/>
+        </w:rPr>
+        <w:t xml:space="preserve">. </w:t>
       </w:r>
     </w:p>
     <w:p>
@@ -410,262 +872,470 @@
         </w:rPr>
         <w:t xml:space="preserve"> </w:t>
       </w:r>
-      <w:r>
-        <w:rPr>
-          <w:rFonts w:eastAsia="Cambria" w:cs="Cambria" w:ascii="Cambria" w:hAnsi="Cambria"/>
-          <w:sz w:val="64"/>
-          <w:szCs w:val="64"/>
-        </w:rPr>
-        <w:t>P</w:t>
-      </w:r>
-      <w:r>
-        <w:rPr>
-          <w:rFonts w:eastAsia="Cambria" w:cs="Cambria" w:ascii="Cambria" w:hAnsi="Cambria"/>
-          <w:sz w:val="44"/>
-          <w:szCs w:val="44"/>
-        </w:rPr>
-        <w:t xml:space="preserve">or conta disso a Kaiqui-physics vai </w:t>
-      </w:r>
-      <w:r>
-        <w:rPr>
-          <w:rFonts w:eastAsia="Cambria" w:cs="Cambria" w:ascii="Cambria" w:hAnsi="Cambria"/>
-          <w:sz w:val="44"/>
-          <w:szCs w:val="44"/>
-        </w:rPr>
-        <w:t xml:space="preserve">motivar </w:t>
-      </w:r>
-      <w:r>
-        <w:rPr>
-          <w:rFonts w:eastAsia="Cambria" w:cs="Cambria" w:ascii="Cambria" w:hAnsi="Cambria"/>
-          <w:sz w:val="44"/>
-          <w:szCs w:val="44"/>
-        </w:rPr>
-        <w:t>no mínimo</w:t>
-      </w:r>
-      <w:r>
-        <w:rPr>
-          <w:rFonts w:eastAsia="Cambria" w:cs="Cambria" w:ascii="Cambria" w:hAnsi="Cambria"/>
-          <w:sz w:val="44"/>
-          <w:szCs w:val="44"/>
+    </w:p>
+    <w:p>
+      <w:pPr>
+        <w:pStyle w:val="Normal"/>
+        <w:rPr>
+          <w:rFonts w:ascii="Cambria" w:hAnsi="Cambria" w:eastAsia="Cambria" w:cs="Cambria"/>
+          <w:sz w:val="36"/>
+          <w:szCs w:val="36"/>
+        </w:rPr>
+      </w:pPr>
+      <w:r>
+        <w:rPr/>
+      </w:r>
+    </w:p>
+    <w:p>
+      <w:pPr>
+        <w:pStyle w:val="Normal"/>
+        <w:rPr>
+          <w:rFonts w:ascii="Cambria" w:hAnsi="Cambria" w:eastAsia="Cambria" w:cs="Cambria"/>
+          <w:sz w:val="36"/>
+          <w:szCs w:val="36"/>
+        </w:rPr>
+      </w:pPr>
+      <w:r>
+        <w:rPr/>
+      </w:r>
+    </w:p>
+    <w:p>
+      <w:pPr>
+        <w:pStyle w:val="Normal"/>
+        <w:rPr>
+          <w:rFonts w:ascii="Cambria" w:hAnsi="Cambria" w:eastAsia="Cambria" w:cs="Cambria"/>
+          <w:sz w:val="36"/>
+          <w:szCs w:val="36"/>
+        </w:rPr>
+      </w:pPr>
+      <w:r>
+        <w:rPr/>
+      </w:r>
+    </w:p>
+    <w:p>
+      <w:pPr>
+        <w:pStyle w:val="Normal"/>
+        <w:rPr>
+          <w:rFonts w:ascii="Cambria" w:hAnsi="Cambria" w:eastAsia="Cambria" w:cs="Cambria"/>
+          <w:sz w:val="36"/>
+          <w:szCs w:val="36"/>
+        </w:rPr>
+      </w:pPr>
+      <w:r>
+        <w:rPr/>
+      </w:r>
+    </w:p>
+    <w:p>
+      <w:pPr>
+        <w:pStyle w:val="Normal"/>
+        <w:rPr>
+          <w:rFonts w:ascii="Cambria" w:hAnsi="Cambria" w:eastAsia="Cambria" w:cs="Cambria"/>
+          <w:sz w:val="36"/>
+          <w:szCs w:val="36"/>
+        </w:rPr>
+      </w:pPr>
+      <w:r>
+        <w:rPr/>
+      </w:r>
+    </w:p>
+    <w:p>
+      <w:pPr>
+        <w:pStyle w:val="Normal"/>
+        <w:rPr>
+          <w:rFonts w:ascii="Cambria" w:hAnsi="Cambria" w:eastAsia="Cambria" w:cs="Cambria"/>
+          <w:sz w:val="36"/>
+          <w:szCs w:val="36"/>
+        </w:rPr>
+      </w:pPr>
+      <w:r>
+        <w:rPr/>
+      </w:r>
+    </w:p>
+    <w:p>
+      <w:pPr>
+        <w:pStyle w:val="Normal"/>
+        <w:rPr>
+          <w:rFonts w:ascii="Cambria" w:hAnsi="Cambria" w:eastAsia="Cambria" w:cs="Cambria"/>
+          <w:sz w:val="36"/>
+          <w:szCs w:val="36"/>
+        </w:rPr>
+      </w:pPr>
+      <w:r>
+        <w:rPr/>
+      </w:r>
+    </w:p>
+    <w:p>
+      <w:pPr>
+        <w:pStyle w:val="Normal"/>
+        <w:rPr>
+          <w:rFonts w:ascii="Cambria" w:hAnsi="Cambria" w:eastAsia="Cambria" w:cs="Cambria"/>
+          <w:sz w:val="36"/>
+          <w:szCs w:val="36"/>
+        </w:rPr>
+      </w:pPr>
+      <w:r>
+        <w:rPr/>
+      </w:r>
+    </w:p>
+    <w:p>
+      <w:pPr>
+        <w:pStyle w:val="Normal"/>
+        <w:rPr>
+          <w:rFonts w:ascii="Cambria" w:hAnsi="Cambria" w:eastAsia="Cambria" w:cs="Cambria"/>
+          <w:sz w:val="36"/>
+          <w:szCs w:val="36"/>
+        </w:rPr>
+      </w:pPr>
+      <w:r>
+        <w:rPr/>
+      </w:r>
+    </w:p>
+    <w:p>
+      <w:pPr>
+        <w:pStyle w:val="Normal"/>
+        <w:rPr>
+          <w:rFonts w:ascii="Cambria" w:hAnsi="Cambria" w:eastAsia="Cambria" w:cs="Cambria"/>
+          <w:sz w:val="36"/>
+          <w:szCs w:val="36"/>
+        </w:rPr>
+      </w:pPr>
+      <w:r>
+        <w:rPr/>
+      </w:r>
+    </w:p>
+    <w:p>
+      <w:pPr>
+        <w:pStyle w:val="Normal"/>
+        <w:rPr>
+          <w:rFonts w:ascii="Cambria" w:hAnsi="Cambria" w:eastAsia="Cambria" w:cs="Cambria"/>
+          <w:sz w:val="36"/>
+          <w:szCs w:val="36"/>
+        </w:rPr>
+      </w:pPr>
+      <w:r>
+        <w:rPr/>
+      </w:r>
+    </w:p>
+    <w:p>
+      <w:pPr>
+        <w:pStyle w:val="Normal"/>
+        <w:rPr>
+          <w:rFonts w:ascii="Cambria" w:hAnsi="Cambria" w:eastAsia="Cambria" w:cs="Cambria"/>
+          <w:sz w:val="36"/>
+          <w:szCs w:val="36"/>
+        </w:rPr>
+      </w:pPr>
+      <w:r>
+        <w:rPr/>
+      </w:r>
+    </w:p>
+    <w:p>
+      <w:pPr>
+        <w:pStyle w:val="Normal"/>
+        <w:rPr>
+          <w:rFonts w:ascii="Cambria" w:hAnsi="Cambria" w:eastAsia="Cambria" w:cs="Cambria"/>
+          <w:sz w:val="36"/>
+          <w:szCs w:val="36"/>
+        </w:rPr>
+      </w:pPr>
+      <w:r>
+        <w:rPr/>
+      </w:r>
+    </w:p>
+    <w:p>
+      <w:pPr>
+        <w:pStyle w:val="Normal"/>
+        <w:rPr>
+          <w:rFonts w:ascii="Cambria" w:hAnsi="Cambria" w:eastAsia="Cambria" w:cs="Cambria"/>
+          <w:sz w:val="36"/>
+          <w:szCs w:val="36"/>
+        </w:rPr>
+      </w:pPr>
+      <w:r>
+        <w:rPr/>
+      </w:r>
+    </w:p>
+    <w:p>
+      <w:pPr>
+        <w:pStyle w:val="Normal"/>
+        <w:rPr>
+          <w:rFonts w:ascii="Cambria" w:hAnsi="Cambria" w:eastAsia="Cambria" w:cs="Cambria"/>
+          <w:sz w:val="36"/>
+          <w:szCs w:val="36"/>
+        </w:rPr>
+      </w:pPr>
+      <w:r>
+        <w:rPr/>
+      </w:r>
+    </w:p>
+    <w:p>
+      <w:pPr>
+        <w:pStyle w:val="Normal"/>
+        <w:rPr>
+          <w:rFonts w:ascii="Cambria" w:hAnsi="Cambria" w:eastAsia="Cambria" w:cs="Cambria"/>
+          <w:sz w:val="36"/>
+          <w:szCs w:val="36"/>
+        </w:rPr>
+      </w:pPr>
+      <w:r>
+        <w:rPr>
+          <w:rFonts w:eastAsia="Cambria" w:cs="Cambria" w:ascii="Cambria" w:hAnsi="Cambria"/>
+          <w:sz w:val="36"/>
+          <w:szCs w:val="36"/>
+        </w:rPr>
+        <w:drawing>
+          <wp:inline distT="0" distB="0" distL="0" distR="0">
+            <wp:extent cx="5694680" cy="3112135"/>
+            <wp:effectExtent l="0" t="0" r="0" b="0"/>
+            <wp:docPr id="3" name="Figura3" descr=""/>
+            <wp:cNvGraphicFramePr>
+              <a:graphicFrameLocks xmlns:a="http://schemas.openxmlformats.org/drawingml/2006/main" noChangeAspect="1"/>
+            </wp:cNvGraphicFramePr>
+            <a:graphic xmlns:a="http://schemas.openxmlformats.org/drawingml/2006/main">
+              <a:graphicData uri="http://schemas.openxmlformats.org/drawingml/2006/picture">
+                <pic:pic xmlns:pic="http://schemas.openxmlformats.org/drawingml/2006/picture">
+                  <pic:nvPicPr>
+                    <pic:cNvPr id="3" name="Figura3" descr=""/>
+                    <pic:cNvPicPr>
+                      <a:picLocks noChangeAspect="1" noChangeArrowheads="1"/>
+                    </pic:cNvPicPr>
+                  </pic:nvPicPr>
+                  <pic:blipFill>
+                    <a:blip r:embed="rId4"/>
+                    <a:srcRect l="0" t="99601" r="0" b="99601"/>
+                    <a:stretch>
+                      <a:fillRect/>
+                    </a:stretch>
+                  </pic:blipFill>
+                  <pic:spPr bwMode="auto">
+                    <a:xfrm>
+                      <a:off x="0" y="0"/>
+                      <a:ext cx="5694680" cy="3112135"/>
+                    </a:xfrm>
+                    <a:prstGeom prst="rect">
+                      <a:avLst/>
+                    </a:prstGeom>
+                  </pic:spPr>
+                </pic:pic>
+              </a:graphicData>
+            </a:graphic>
+          </wp:inline>
+        </w:drawing>
+      </w:r>
+    </w:p>
+    <w:p>
+      <w:pPr>
+        <w:pStyle w:val="Normal"/>
+        <w:rPr>
+          <w:rFonts w:ascii="Cambria" w:hAnsi="Cambria" w:eastAsia="Cambria" w:cs="Cambria"/>
+          <w:sz w:val="36"/>
+          <w:szCs w:val="36"/>
+        </w:rPr>
+      </w:pPr>
+      <w:r>
+        <w:rPr/>
+      </w:r>
+    </w:p>
+    <w:p>
+      <w:pPr>
+        <w:pStyle w:val="Normal"/>
+        <w:rPr>
+          <w:rFonts w:ascii="Cambria" w:hAnsi="Cambria" w:eastAsia="Cambria" w:cs="Cambria"/>
+          <w:sz w:val="36"/>
+          <w:szCs w:val="36"/>
+        </w:rPr>
+      </w:pPr>
+      <w:r>
+        <w:rPr/>
+      </w:r>
+    </w:p>
+    <w:p>
+      <w:pPr>
+        <w:pStyle w:val="Ttulododocumento"/>
+        <w:rPr/>
+      </w:pPr>
+      <w:r>
+        <w:rPr/>
+        <w:t>Escopo</w:t>
+      </w:r>
+    </w:p>
+    <w:p>
+      <w:pPr>
+        <w:pStyle w:val="Normal"/>
+        <w:rPr>
+          <w:rFonts w:ascii="Cambria" w:hAnsi="Cambria" w:eastAsia="Cambria" w:cs="Cambria"/>
+          <w:sz w:val="36"/>
+          <w:szCs w:val="36"/>
+        </w:rPr>
+      </w:pPr>
+      <w:r>
+        <w:rPr>
+          <w:rFonts w:eastAsia="Cambria" w:cs="Cambria" w:ascii="Cambria" w:hAnsi="Cambria"/>
+          <w:sz w:val="36"/>
+          <w:szCs w:val="36"/>
+        </w:rPr>
+      </w:r>
+    </w:p>
+    <w:p>
+      <w:pPr>
+        <w:pStyle w:val="Normal"/>
+        <w:rPr/>
+      </w:pPr>
+      <w:r>
+        <w:rPr>
+          <w:rFonts w:eastAsia="Cambria" w:cs="Cambria" w:ascii="Cambria" w:hAnsi="Cambria"/>
+          <w:sz w:val="36"/>
+          <w:szCs w:val="36"/>
+          <w:lang w:val="pt-BR"/>
+        </w:rPr>
+        <w:t>Pesquisa e Planejamento (3 dias).</w:t>
+      </w:r>
+    </w:p>
+    <w:p>
+      <w:pPr>
+        <w:pStyle w:val="Normal"/>
+        <w:rPr/>
+      </w:pPr>
+      <w:r>
+        <w:rPr>
+          <w:rFonts w:eastAsia="Cambria" w:cs="Cambria" w:ascii="Cambria" w:hAnsi="Cambria"/>
+          <w:sz w:val="36"/>
+          <w:szCs w:val="36"/>
+          <w:lang w:val="pt-BR"/>
+        </w:rPr>
+        <w:t>Definir a estrutura do site e funcionalidades necessárias.</w:t>
+      </w:r>
+    </w:p>
+    <w:p>
+      <w:pPr>
+        <w:pStyle w:val="Normal"/>
+        <w:rPr/>
+      </w:pPr>
+      <w:r>
+        <w:rPr>
+          <w:rFonts w:eastAsia="Cambria" w:cs="Cambria" w:ascii="Cambria" w:hAnsi="Cambria"/>
+          <w:sz w:val="36"/>
+          <w:szCs w:val="36"/>
+          <w:lang w:val="pt-BR"/>
+        </w:rPr>
+        <w:t xml:space="preserve">Planejar os tipos de </w:t>
+      </w:r>
+      <w:r>
+        <w:rPr>
+          <w:rFonts w:eastAsia="Cambria" w:cs="Cambria" w:ascii="Cambria" w:hAnsi="Cambria"/>
+          <w:sz w:val="36"/>
+          <w:szCs w:val="36"/>
+          <w:lang w:val="pt-BR"/>
+        </w:rPr>
+        <w:t>movimentos</w:t>
+      </w:r>
+      <w:r>
+        <w:rPr>
+          <w:rFonts w:eastAsia="Cambria" w:cs="Cambria" w:ascii="Cambria" w:hAnsi="Cambria"/>
+          <w:sz w:val="36"/>
+          <w:szCs w:val="36"/>
+          <w:lang w:val="pt-BR"/>
+        </w:rPr>
+        <w:t xml:space="preserve"> a serem oferecidos.</w:t>
+      </w:r>
+    </w:p>
+    <w:p>
+      <w:pPr>
+        <w:pStyle w:val="Normal"/>
+        <w:rPr>
+          <w:rFonts w:ascii="Cambria" w:hAnsi="Cambria" w:eastAsia="Cambria" w:cs="Cambria"/>
+          <w:sz w:val="36"/>
+          <w:szCs w:val="36"/>
+          <w:lang w:val="pt-BR"/>
+        </w:rPr>
+      </w:pPr>
+      <w:r>
+        <w:rPr>
+          <w:rFonts w:eastAsia="Cambria" w:cs="Cambria" w:ascii="Cambria" w:hAnsi="Cambria"/>
+          <w:sz w:val="36"/>
+          <w:szCs w:val="36"/>
+          <w:lang w:val="pt-BR"/>
+        </w:rPr>
+      </w:r>
+    </w:p>
+    <w:p>
+      <w:pPr>
+        <w:pStyle w:val="Normal"/>
+        <w:rPr/>
+      </w:pPr>
+      <w:r>
+        <w:rPr>
+          <w:rFonts w:eastAsia="Cambria" w:cs="Cambria" w:ascii="Cambria" w:hAnsi="Cambria"/>
+          <w:sz w:val="36"/>
+          <w:szCs w:val="36"/>
+          <w:lang w:val="pt-BR"/>
+        </w:rPr>
+        <w:t>Desenvolvimento do Site (1 semanas)</w:t>
+      </w:r>
+    </w:p>
+    <w:p>
+      <w:pPr>
+        <w:pStyle w:val="Normal"/>
+        <w:rPr/>
+      </w:pPr>
+      <w:r>
+        <w:rPr>
+          <w:rFonts w:eastAsia="Cambria" w:cs="Cambria" w:ascii="Cambria" w:hAnsi="Cambria"/>
+          <w:sz w:val="36"/>
+          <w:szCs w:val="36"/>
+          <w:lang w:val="pt-BR"/>
+        </w:rPr>
+        <w:t>Criar o design do site institucional.</w:t>
+      </w:r>
+    </w:p>
+    <w:p>
+      <w:pPr>
+        <w:pStyle w:val="Normal"/>
+        <w:rPr>
+          <w:rFonts w:ascii="Cambria" w:hAnsi="Cambria" w:eastAsia="Cambria" w:cs="Cambria"/>
+          <w:sz w:val="36"/>
+          <w:szCs w:val="36"/>
+          <w:lang w:val="pt-BR"/>
+        </w:rPr>
+      </w:pPr>
+      <w:r>
+        <w:rPr>
+          <w:rFonts w:eastAsia="Cambria" w:cs="Cambria" w:ascii="Cambria" w:hAnsi="Cambria"/>
+          <w:sz w:val="36"/>
+          <w:szCs w:val="36"/>
+          <w:lang w:val="pt-BR"/>
+        </w:rPr>
+        <w:t xml:space="preserve">Desenvolver a interface do usuário </w:t>
+      </w:r>
+    </w:p>
+    <w:p>
+      <w:pPr>
+        <w:pStyle w:val="Normal"/>
+        <w:rPr>
+          <w:rFonts w:ascii="Cambria" w:hAnsi="Cambria" w:eastAsia="Cambria" w:cs="Cambria"/>
+          <w:sz w:val="36"/>
+          <w:szCs w:val="36"/>
+          <w:lang w:val="pt-BR"/>
+        </w:rPr>
+      </w:pPr>
+      <w:r>
+        <w:rPr>
+          <w:rFonts w:eastAsia="Cambria" w:cs="Cambria" w:ascii="Cambria" w:hAnsi="Cambria"/>
+          <w:sz w:val="36"/>
+          <w:szCs w:val="36"/>
+          <w:lang w:val="pt-BR"/>
+        </w:rPr>
+        <w:t>com dados analytcs</w:t>
+      </w:r>
+      <w:r>
+        <w:rPr>
+          <w:rFonts w:eastAsia="Cambria" w:cs="Cambria" w:ascii="Cambria" w:hAnsi="Cambria"/>
+          <w:sz w:val="36"/>
+          <w:szCs w:val="36"/>
+          <w:lang w:val="pt-BR"/>
         </w:rPr>
         <w:t xml:space="preserve"> </w:t>
       </w:r>
-      <w:r>
-        <w:rPr>
-          <w:rFonts w:eastAsia="Cambria" w:cs="Cambria" w:ascii="Cambria" w:hAnsi="Cambria"/>
-          <w:sz w:val="44"/>
-          <w:szCs w:val="44"/>
-        </w:rPr>
-        <w:t>30</w:t>
-      </w:r>
-      <w:r>
-        <w:rPr>
-          <w:rFonts w:eastAsia="Cambria" w:cs="Cambria" w:ascii="Cambria" w:hAnsi="Cambria"/>
-          <w:sz w:val="44"/>
-          <w:szCs w:val="44"/>
-        </w:rPr>
-        <w:t xml:space="preserve">% </w:t>
-      </w:r>
-      <w:r>
-        <w:rPr>
-          <w:rFonts w:eastAsia="Cambria" w:cs="Cambria" w:ascii="Cambria" w:hAnsi="Cambria"/>
-          <w:sz w:val="44"/>
-          <w:szCs w:val="44"/>
-        </w:rPr>
-        <w:t>dos braisileiros a treinar e ter uma vida saudável.</w:t>
-      </w:r>
-    </w:p>
-    <w:p>
-      <w:pPr>
-        <w:pStyle w:val="Normal"/>
-        <w:rPr>
-          <w:rFonts w:ascii="Cambria" w:hAnsi="Cambria" w:eastAsia="Cambria" w:cs="Cambria"/>
-          <w:sz w:val="36"/>
-          <w:szCs w:val="36"/>
-        </w:rPr>
-      </w:pPr>
-      <w:r>
-        <w:rPr>
-          <w:rFonts w:eastAsia="Cambria" w:cs="Cambria" w:ascii="Cambria" w:hAnsi="Cambria"/>
-          <w:sz w:val="36"/>
-          <w:szCs w:val="36"/>
-        </w:rPr>
-      </w:r>
-    </w:p>
-    <w:p>
-      <w:pPr>
-        <w:pStyle w:val="Normal"/>
-        <w:rPr>
-          <w:rFonts w:ascii="Cambria" w:hAnsi="Cambria" w:eastAsia="Cambria" w:cs="Cambria"/>
-          <w:sz w:val="28"/>
-          <w:szCs w:val="28"/>
-        </w:rPr>
-      </w:pPr>
-      <w:r>
-        <w:rPr>
-          <w:rFonts w:eastAsia="Cambria" w:cs="Cambria" w:ascii="Cambria" w:hAnsi="Cambria"/>
-          <w:sz w:val="28"/>
-          <w:szCs w:val="28"/>
-        </w:rPr>
-      </w:r>
-    </w:p>
-    <w:p>
-      <w:pPr>
-        <w:pStyle w:val="Normal"/>
-        <w:rPr>
-          <w:rFonts w:ascii="Cambria" w:hAnsi="Cambria" w:eastAsia="Cambria" w:cs="Cambria"/>
-          <w:sz w:val="36"/>
-          <w:szCs w:val="36"/>
-        </w:rPr>
-      </w:pPr>
-      <w:r>
-        <w:rPr>
-          <w:rFonts w:eastAsia="Cambria" w:cs="Cambria" w:ascii="Cambria" w:hAnsi="Cambria"/>
-          <w:sz w:val="36"/>
-          <w:szCs w:val="36"/>
-        </w:rPr>
-      </w:r>
-    </w:p>
-    <w:p>
-      <w:pPr>
-        <w:pStyle w:val="Ttulododocumento"/>
-        <w:rPr/>
-      </w:pPr>
-      <w:r>
-        <w:rPr/>
-        <w:t>Escopo</w:t>
-      </w:r>
-    </w:p>
-    <w:p>
-      <w:pPr>
-        <w:pStyle w:val="Normal"/>
-        <w:rPr>
-          <w:rFonts w:ascii="Cambria" w:hAnsi="Cambria" w:eastAsia="Cambria" w:cs="Cambria"/>
-          <w:sz w:val="36"/>
-          <w:szCs w:val="36"/>
-        </w:rPr>
-      </w:pPr>
-      <w:r>
-        <w:rPr>
-          <w:rFonts w:eastAsia="Cambria" w:cs="Cambria" w:ascii="Cambria" w:hAnsi="Cambria"/>
-          <w:sz w:val="36"/>
-          <w:szCs w:val="36"/>
-        </w:rPr>
-      </w:r>
-    </w:p>
-    <w:p>
-      <w:pPr>
-        <w:pStyle w:val="Normal"/>
-        <w:rPr/>
-      </w:pPr>
-      <w:r>
-        <w:rPr>
-          <w:rFonts w:eastAsia="Cambria" w:cs="Cambria" w:ascii="Cambria" w:hAnsi="Cambria"/>
-          <w:sz w:val="36"/>
-          <w:szCs w:val="36"/>
-          <w:lang w:val="pt-BR"/>
-        </w:rPr>
-        <w:t>Pesquisa e Planejamento (3 dias).</w:t>
-      </w:r>
-    </w:p>
-    <w:p>
-      <w:pPr>
-        <w:pStyle w:val="Normal"/>
-        <w:rPr/>
-      </w:pPr>
-      <w:r>
-        <w:rPr>
-          <w:rFonts w:eastAsia="Cambria" w:cs="Cambria" w:ascii="Cambria" w:hAnsi="Cambria"/>
-          <w:sz w:val="36"/>
-          <w:szCs w:val="36"/>
-          <w:lang w:val="pt-BR"/>
-        </w:rPr>
-        <w:t>Definir a estrutura do site e funcionalidades necessárias.</w:t>
-      </w:r>
-    </w:p>
-    <w:p>
-      <w:pPr>
-        <w:pStyle w:val="Normal"/>
-        <w:rPr/>
-      </w:pPr>
-      <w:r>
-        <w:rPr>
-          <w:rFonts w:eastAsia="Cambria" w:cs="Cambria" w:ascii="Cambria" w:hAnsi="Cambria"/>
-          <w:sz w:val="36"/>
-          <w:szCs w:val="36"/>
-          <w:lang w:val="pt-BR"/>
-        </w:rPr>
-        <w:t>Planejar os tipos de treinos semanais a serem oferecidos.</w:t>
-      </w:r>
-    </w:p>
-    <w:p>
-      <w:pPr>
-        <w:pStyle w:val="Normal"/>
-        <w:rPr>
-          <w:rFonts w:ascii="Cambria" w:hAnsi="Cambria" w:eastAsia="Cambria" w:cs="Cambria"/>
-          <w:sz w:val="36"/>
-          <w:szCs w:val="36"/>
-          <w:lang w:val="pt-BR"/>
-        </w:rPr>
-      </w:pPr>
-      <w:r>
-        <w:rPr>
-          <w:rFonts w:eastAsia="Cambria" w:cs="Cambria" w:ascii="Cambria" w:hAnsi="Cambria"/>
-          <w:sz w:val="36"/>
-          <w:szCs w:val="36"/>
-          <w:lang w:val="pt-BR"/>
-        </w:rPr>
-      </w:r>
-    </w:p>
-    <w:p>
-      <w:pPr>
-        <w:pStyle w:val="Normal"/>
-        <w:rPr/>
-      </w:pPr>
-      <w:r>
-        <w:rPr>
-          <w:rFonts w:eastAsia="Cambria" w:cs="Cambria" w:ascii="Cambria" w:hAnsi="Cambria"/>
-          <w:sz w:val="36"/>
-          <w:szCs w:val="36"/>
-          <w:lang w:val="pt-BR"/>
-        </w:rPr>
-        <w:t>Desenvolvimento do Site (1 semanas)</w:t>
-      </w:r>
-    </w:p>
-    <w:p>
-      <w:pPr>
-        <w:pStyle w:val="Normal"/>
-        <w:rPr/>
-      </w:pPr>
-      <w:r>
-        <w:rPr>
-          <w:rFonts w:eastAsia="Cambria" w:cs="Cambria" w:ascii="Cambria" w:hAnsi="Cambria"/>
-          <w:sz w:val="36"/>
-          <w:szCs w:val="36"/>
-          <w:lang w:val="pt-BR"/>
-        </w:rPr>
-        <w:t>Criar o design do site institucional.</w:t>
-      </w:r>
-    </w:p>
-    <w:p>
-      <w:pPr>
-        <w:pStyle w:val="Normal"/>
-        <w:rPr>
-          <w:rFonts w:ascii="Cambria" w:hAnsi="Cambria" w:eastAsia="Cambria" w:cs="Cambria"/>
-          <w:sz w:val="36"/>
-          <w:szCs w:val="36"/>
-          <w:lang w:val="pt-BR"/>
-        </w:rPr>
-      </w:pPr>
-      <w:r>
-        <w:rPr>
-          <w:rFonts w:eastAsia="Cambria" w:cs="Cambria" w:ascii="Cambria" w:hAnsi="Cambria"/>
-          <w:sz w:val="36"/>
-          <w:szCs w:val="36"/>
-          <w:lang w:val="pt-BR"/>
-        </w:rPr>
-        <w:t xml:space="preserve">Desenvolver a interface do usuário  </w:t>
-      </w:r>
     </w:p>
     <w:p>
       <w:pPr>
@@ -685,16 +1355,15 @@
     <w:p>
       <w:pPr>
         <w:pStyle w:val="Normal"/>
-        <w:rPr/>
-      </w:pPr>
-      <w:r>
-        <w:rPr>
-          <w:rFonts w:eastAsia="Cambria" w:cs="Cambria" w:ascii="Cambria" w:hAnsi="Cambria"/>
-          <w:sz w:val="36"/>
-          <w:szCs w:val="36"/>
-          <w:lang w:val="pt-BR"/>
-        </w:rPr>
-        <w:t>Integrar um sistema de gerenciamento de conteúdo para adicionar/editar treinos e planilhas.</w:t>
+        <w:rPr>
+          <w:rFonts w:ascii="Cambria" w:hAnsi="Cambria" w:eastAsia="Cambria" w:cs="Cambria"/>
+          <w:sz w:val="36"/>
+          <w:szCs w:val="36"/>
+          <w:lang w:val="pt-BR"/>
+        </w:rPr>
+      </w:pPr>
+      <w:r>
+        <w:rPr/>
       </w:r>
     </w:p>
     <w:p>
@@ -738,31 +1407,34 @@
           <w:szCs w:val="36"/>
           <w:lang w:val="pt-BR"/>
         </w:rPr>
-        <w:t>Desenvolver os treinos semanais com instruções claras e demonstrações em vídeo.</w:t>
-      </w:r>
-    </w:p>
-    <w:p>
-      <w:pPr>
-        <w:pStyle w:val="Normal"/>
-        <w:rPr/>
-      </w:pPr>
-      <w:r>
-        <w:rPr>
-          <w:rFonts w:eastAsia="Cambria" w:cs="Cambria" w:ascii="Cambria" w:hAnsi="Cambria"/>
-          <w:sz w:val="36"/>
-          <w:szCs w:val="36"/>
-          <w:lang w:val="pt-BR"/>
-        </w:rPr>
-        <w:t xml:space="preserve">Criar planilhas personalizadas com base nas </w:t>
-      </w:r>
-      <w:r>
-        <w:rPr>
-          <w:rFonts w:eastAsia="Cambria" w:cs="Cambria" w:ascii="Cambria" w:hAnsi="Cambria"/>
-          <w:sz w:val="36"/>
-          <w:szCs w:val="36"/>
-          <w:lang w:val="pt-BR"/>
-        </w:rPr>
-        <w:t>pré-definições de IMC</w:t>
+        <w:t xml:space="preserve">Desenvolver os </w:t>
+      </w:r>
+      <w:r>
+        <w:rPr>
+          <w:rFonts w:eastAsia="Cambria" w:cs="Cambria" w:ascii="Cambria" w:hAnsi="Cambria"/>
+          <w:sz w:val="36"/>
+          <w:szCs w:val="36"/>
+          <w:lang w:val="pt-BR"/>
+        </w:rPr>
+        <w:t>movimentos</w:t>
+      </w:r>
+      <w:r>
+        <w:rPr>
+          <w:rFonts w:eastAsia="Cambria" w:cs="Cambria" w:ascii="Cambria" w:hAnsi="Cambria"/>
+          <w:sz w:val="36"/>
+          <w:szCs w:val="36"/>
+          <w:lang w:val="pt-BR"/>
+        </w:rPr>
+        <w:t xml:space="preserve"> com instruções claras e demonstrações em </w:t>
+      </w:r>
+      <w:r>
+        <w:rPr>
+          <w:rFonts w:eastAsia="Cambria" w:cs="Cambria" w:ascii="Cambria" w:hAnsi="Cambria"/>
+          <w:sz w:val="36"/>
+          <w:szCs w:val="36"/>
+          <w:lang w:val="pt-BR"/>
+        </w:rPr>
+        <w:t>gif</w:t>
       </w:r>
       <w:r>
         <w:rPr>
@@ -786,71 +1458,83 @@
           <w:szCs w:val="36"/>
           <w:lang w:val="pt-BR"/>
         </w:rPr>
-        <w:t>Desenvolver conteúdo educacional sobre calistenia, saúde e bem-estar.</w:t>
-      </w:r>
-    </w:p>
-    <w:p>
-      <w:pPr>
-        <w:pStyle w:val="Normal"/>
-        <w:rPr>
-          <w:rFonts w:ascii="Cambria" w:hAnsi="Cambria" w:eastAsia="Cambria" w:cs="Cambria"/>
-          <w:sz w:val="36"/>
-          <w:szCs w:val="36"/>
-          <w:lang w:val="pt-BR"/>
-        </w:rPr>
-      </w:pPr>
-      <w:r>
-        <w:rPr>
-          <w:rFonts w:eastAsia="Cambria" w:cs="Cambria" w:ascii="Cambria" w:hAnsi="Cambria"/>
-          <w:sz w:val="36"/>
-          <w:szCs w:val="36"/>
-          <w:lang w:val="pt-BR"/>
-        </w:rPr>
-      </w:r>
-    </w:p>
-    <w:p>
-      <w:pPr>
-        <w:pStyle w:val="Normal"/>
-        <w:rPr/>
-      </w:pPr>
-      <w:r>
-        <w:rPr>
-          <w:rFonts w:eastAsia="Cambria" w:cs="Cambria" w:ascii="Cambria" w:hAnsi="Cambria"/>
-          <w:sz w:val="36"/>
-          <w:szCs w:val="36"/>
-          <w:lang w:val="pt-BR"/>
-        </w:rPr>
-        <w:t>Implementação de Dashboards (1 semanas)</w:t>
-      </w:r>
-    </w:p>
-    <w:p>
-      <w:pPr>
-        <w:pStyle w:val="Normal"/>
-        <w:rPr/>
-      </w:pPr>
-      <w:r>
-        <w:rPr>
-          <w:rFonts w:eastAsia="Cambria" w:cs="Cambria" w:ascii="Cambria" w:hAnsi="Cambria"/>
-          <w:sz w:val="36"/>
-          <w:szCs w:val="36"/>
-          <w:lang w:val="pt-BR"/>
-        </w:rPr>
-        <w:t>Criar dashboards de evolução para que os usuários possam rastrear seu progresso.</w:t>
-      </w:r>
-    </w:p>
-    <w:p>
-      <w:pPr>
-        <w:pStyle w:val="Normal"/>
-        <w:rPr/>
-      </w:pPr>
-      <w:r>
-        <w:rPr>
-          <w:rFonts w:eastAsia="Cambria" w:cs="Cambria" w:ascii="Cambria" w:hAnsi="Cambria"/>
-          <w:sz w:val="36"/>
-          <w:szCs w:val="36"/>
-          <w:lang w:val="pt-BR"/>
-        </w:rPr>
-        <w:t>Implementar funcionalidades para definir metas diárias e acompanhar o progresso em relação a essas metas.</w:t>
+        <w:t xml:space="preserve">Criar </w:t>
+      </w:r>
+      <w:r>
+        <w:rPr>
+          <w:rFonts w:eastAsia="Cambria" w:cs="Cambria" w:ascii="Cambria" w:hAnsi="Cambria"/>
+          <w:sz w:val="36"/>
+          <w:szCs w:val="36"/>
+          <w:lang w:val="pt-BR"/>
+        </w:rPr>
+        <w:t>um question</w:t>
+      </w:r>
+      <w:r>
+        <w:rPr>
+          <w:rFonts w:eastAsia="Cambria" w:cs="Cambria" w:ascii="Cambria" w:hAnsi="Cambria"/>
+          <w:color w:val="auto"/>
+          <w:kern w:val="0"/>
+          <w:sz w:val="36"/>
+          <w:szCs w:val="36"/>
+          <w:lang w:val="pt-BR" w:eastAsia="en-US" w:bidi="ar-SA"/>
+        </w:rPr>
+        <w:t>ário para saber o nível do usuário</w:t>
+      </w:r>
+      <w:r>
+        <w:rPr>
+          <w:rFonts w:eastAsia="Cambria" w:cs="Cambria" w:ascii="Cambria" w:hAnsi="Cambria"/>
+          <w:sz w:val="36"/>
+          <w:szCs w:val="36"/>
+          <w:lang w:val="pt-BR"/>
+        </w:rPr>
+        <w:t>.</w:t>
+      </w:r>
+    </w:p>
+    <w:p>
+      <w:pPr>
+        <w:pStyle w:val="Normal"/>
+        <w:rPr>
+          <w:rFonts w:ascii="Cambria" w:hAnsi="Cambria" w:eastAsia="Cambria" w:cs="Cambria"/>
+          <w:sz w:val="36"/>
+          <w:szCs w:val="36"/>
+          <w:lang w:val="pt-BR"/>
+        </w:rPr>
+      </w:pPr>
+      <w:r>
+        <w:rPr/>
+      </w:r>
+    </w:p>
+    <w:p>
+      <w:pPr>
+        <w:pStyle w:val="Normal"/>
+        <w:rPr>
+          <w:rFonts w:ascii="Cambria" w:hAnsi="Cambria" w:eastAsia="Cambria" w:cs="Cambria"/>
+          <w:sz w:val="36"/>
+          <w:szCs w:val="36"/>
+          <w:lang w:val="pt-BR"/>
+        </w:rPr>
+      </w:pPr>
+      <w:r>
+        <w:rPr>
+          <w:rFonts w:eastAsia="Cambria" w:cs="Cambria" w:ascii="Cambria" w:hAnsi="Cambria"/>
+          <w:sz w:val="36"/>
+          <w:szCs w:val="36"/>
+          <w:lang w:val="pt-BR"/>
+        </w:rPr>
+      </w:r>
+    </w:p>
+    <w:p>
+      <w:pPr>
+        <w:pStyle w:val="Normal"/>
+        <w:rPr>
+          <w:rFonts w:ascii="Cambria" w:hAnsi="Cambria" w:eastAsia="Cambria" w:cs="Cambria"/>
+          <w:sz w:val="36"/>
+          <w:szCs w:val="36"/>
+          <w:lang w:val="pt-BR"/>
+        </w:rPr>
+      </w:pPr>
+      <w:r>
+        <w:rPr/>
       </w:r>
     </w:p>
     <w:p>
@@ -919,6 +1603,24 @@
           <w:lang w:val="pt-BR"/>
         </w:rPr>
         <w:t>Coletar feedback dos usuários beta e fazer ajustes necessários.</w:t>
+      </w:r>
+    </w:p>
+    <w:p>
+      <w:pPr>
+        <w:pStyle w:val="Normal"/>
+        <w:widowControl/>
+        <w:bidi w:val="0"/>
+        <w:spacing w:lineRule="auto" w:line="259" w:before="0" w:after="160"/>
+        <w:jc w:val="left"/>
+        <w:rPr>
+          <w:rFonts w:ascii="Cambria" w:hAnsi="Cambria" w:eastAsia="Cambria" w:cs="Cambria"/>
+          <w:sz w:val="36"/>
+          <w:szCs w:val="36"/>
+          <w:lang w:val="pt-BR"/>
+        </w:rPr>
+      </w:pPr>
+      <w:r>
+        <w:rPr/>
       </w:r>
     </w:p>
     <w:sectPr>
@@ -1329,6 +2031,7 @@
     <w:qFormat/>
     <w:pPr>
       <w:widowControl/>
+      <w:suppressAutoHyphens w:val="true"/>
       <w:bidi w:val="0"/>
       <w:spacing w:lineRule="auto" w:line="259" w:before="0" w:after="160"/>
       <w:jc w:val="left"/>
@@ -1446,6 +2149,7 @@
     <w:qFormat/>
     <w:pPr>
       <w:widowControl/>
+      <w:suppressAutoHyphens w:val="true"/>
       <w:bidi w:val="0"/>
       <w:spacing w:lineRule="auto" w:line="240" w:before="0" w:after="0"/>
       <w:jc w:val="left"/>

</xml_diff>